<commit_message>
Updated resume files and other areas to reflect graduation
</commit_message>
<xml_diff>
--- a/resume/Resume_Evan_Vander_Hoeven.docx
+++ b/resume/Resume_Evan_Vander_Hoeven.docx
@@ -13,16 +13,16 @@
         <mc:AlternateContent>
           <mc:Choice Requires="wps">
             <w:drawing>
-              <wp:anchor distT="0" distB="0" distL="114300" distR="114300" simplePos="0" relativeHeight="251659264" behindDoc="0" locked="0" layoutInCell="1" allowOverlap="1" wp14:anchorId="1062A827" wp14:editId="122EB370">
+              <wp:anchor distT="0" distB="0" distL="114300" distR="114300" simplePos="0" relativeHeight="251659264" behindDoc="0" locked="0" layoutInCell="1" allowOverlap="1" wp14:anchorId="1062A827" wp14:editId="2F376286">
                 <wp:simplePos x="0" y="0"/>
                 <wp:positionH relativeFrom="column">
-                  <wp:posOffset>-2604770</wp:posOffset>
+                  <wp:posOffset>-2607945</wp:posOffset>
                 </wp:positionH>
                 <wp:positionV relativeFrom="paragraph">
-                  <wp:posOffset>0</wp:posOffset>
+                  <wp:posOffset>1270</wp:posOffset>
                 </wp:positionV>
-                <wp:extent cx="1901952" cy="5837529"/>
-                <wp:effectExtent l="0" t="0" r="3175" b="11430"/>
+                <wp:extent cx="1901825" cy="5215255"/>
+                <wp:effectExtent l="0" t="0" r="3175" b="4445"/>
                 <wp:wrapSquare wrapText="bothSides"/>
                 <wp:docPr id="11" name="Text Box 11"/>
                 <wp:cNvGraphicFramePr/>
@@ -33,7 +33,7 @@
                       <wps:spPr>
                         <a:xfrm>
                           <a:off x="0" y="0"/>
-                          <a:ext cx="1901952" cy="5837529"/>
+                          <a:ext cx="1901825" cy="5215255"/>
                         </a:xfrm>
                         <a:prstGeom prst="rect">
                           <a:avLst/>
@@ -78,8 +78,13 @@
                                   <w:pStyle w:val="Name"/>
                                 </w:pPr>
                                 <w:r>
-                                  <w:t>Evan Vander Hoeven</w:t>
+                                  <w:t xml:space="preserve">Evan Vander </w:t>
                                 </w:r>
+                                <w:proofErr w:type="spellStart"/>
+                                <w:r>
+                                  <w:t>Hoeven</w:t>
+                                </w:r>
+                                <w:proofErr w:type="spellEnd"/>
                               </w:p>
                             </w:sdtContent>
                           </w:sdt>
@@ -101,7 +106,10 @@
                               <w:t>C++</w:t>
                             </w:r>
                             <w:r>
-                              <w:t xml:space="preserve">, </w:t>
+                              <w:t>,</w:t>
+                            </w:r>
+                            <w:r>
+                              <w:t xml:space="preserve"> C#, </w:t>
                             </w:r>
                             <w:r>
                               <w:t xml:space="preserve">Python, </w:t>
@@ -113,7 +121,61 @@
                               <w:t xml:space="preserve"> JavaScript,</w:t>
                             </w:r>
                             <w:r>
-                              <w:t xml:space="preserve"> TypeScript, Node.js frameworks</w:t>
+                              <w:t xml:space="preserve"> TypeScript, </w:t>
+                            </w:r>
+                            <w:r>
+                              <w:t>PHP, SQL</w:t>
+                            </w:r>
+                          </w:p>
+                          <w:p>
+                            <w:pPr>
+                              <w:pStyle w:val="KeyPoint"/>
+                              <w:numPr>
+                                <w:ilvl w:val="0"/>
+                                <w:numId w:val="10"/>
+                              </w:numPr>
+                            </w:pPr>
+                            <w:r>
+                              <w:t>Full-</w:t>
+                            </w:r>
+                            <w:r>
+                              <w:t>s</w:t>
+                            </w:r>
+                            <w:r>
+                              <w:t xml:space="preserve">tack </w:t>
+                            </w:r>
+                            <w:r>
+                              <w:t>Webserver development</w:t>
+                            </w:r>
+                          </w:p>
+                          <w:p>
+                            <w:pPr>
+                              <w:pStyle w:val="KeyPoint"/>
+                              <w:numPr>
+                                <w:ilvl w:val="0"/>
+                                <w:numId w:val="10"/>
+                              </w:numPr>
+                            </w:pPr>
+                            <w:r>
+                              <w:t xml:space="preserve">iOS and Android </w:t>
+                            </w:r>
+                            <w:r>
+                              <w:t>M</w:t>
+                            </w:r>
+                            <w:r>
+                              <w:t xml:space="preserve">obile </w:t>
+                            </w:r>
+                            <w:r>
+                              <w:t>A</w:t>
+                            </w:r>
+                            <w:r>
+                              <w:t xml:space="preserve">pps </w:t>
+                            </w:r>
+                            <w:r>
+                              <w:t>D</w:t>
+                            </w:r>
+                            <w:r>
+                              <w:t>evelopment</w:t>
                             </w:r>
                           </w:p>
                           <w:p>
@@ -128,55 +190,25 @@
                               <w:t>E</w:t>
                             </w:r>
                             <w:r>
-                              <w:t>xperience with</w:t>
+                              <w:t xml:space="preserve">xperience </w:t>
                             </w:r>
                             <w:r>
-                              <w:t xml:space="preserve"> </w:t>
+                              <w:t>with Linux</w:t>
                             </w:r>
                             <w:r>
-                              <w:t xml:space="preserve">PHP, </w:t>
+                              <w:t>/Unix, Machine Virtualization</w:t>
                             </w:r>
                             <w:r>
-                              <w:t xml:space="preserve">SQL, </w:t>
+                              <w:t xml:space="preserve">, </w:t>
                             </w:r>
                             <w:r>
-                              <w:t xml:space="preserve">Linux/Unix, </w:t>
+                              <w:t>C</w:t>
                             </w:r>
                             <w:r>
-                              <w:t>Android</w:t>
+                              <w:t>ontainerization</w:t>
                             </w:r>
                             <w:r>
-                              <w:t xml:space="preserve"> Studio, IntelliJ,</w:t>
-                            </w:r>
-                            <w:r>
-                              <w:t xml:space="preserve"> XCode,</w:t>
-                            </w:r>
-                            <w:r>
-                              <w:t xml:space="preserve"> </w:t>
-                            </w:r>
-                            <w:r>
-                              <w:t>Machine Virtualization</w:t>
-                            </w:r>
-                            <w:r>
-                              <w:t>, Networking tools</w:t>
-                            </w:r>
-                          </w:p>
-                          <w:p>
-                            <w:pPr>
-                              <w:pStyle w:val="KeyPoint"/>
-                              <w:numPr>
-                                <w:ilvl w:val="0"/>
-                                <w:numId w:val="10"/>
-                              </w:numPr>
-                            </w:pPr>
-                            <w:r>
-                              <w:t>Seeking</w:t>
-                            </w:r>
-                            <w:r>
-                              <w:t xml:space="preserve"> Software </w:t>
-                            </w:r>
-                            <w:r>
-                              <w:t>Development / Engineering positions starting January 2021</w:t>
+                              <w:t>, Cloud Solutions</w:t>
                             </w:r>
                           </w:p>
                         </w:txbxContent>
@@ -190,6 +222,9 @@
                     </wps:wsp>
                   </a:graphicData>
                 </a:graphic>
+                <wp14:sizeRelV relativeFrom="margin">
+                  <wp14:pctHeight>0</wp14:pctHeight>
+                </wp14:sizeRelV>
               </wp:anchor>
             </w:drawing>
           </mc:Choice>
@@ -199,7 +234,7 @@
                 <v:stroke joinstyle="miter"/>
                 <v:path gradientshapeok="t" o:connecttype="rect"/>
               </v:shapetype>
-              <v:shape id="Text Box 11" o:spid="_x0000_s1026" type="#_x0000_t202" style="position:absolute;margin-left:-205.1pt;margin-top:0;width:149.75pt;height:459.65pt;z-index:251659264;visibility:visible;mso-wrap-style:square;mso-wrap-distance-left:9pt;mso-wrap-distance-top:0;mso-wrap-distance-right:9pt;mso-wrap-distance-bottom:0;mso-position-horizontal:absolute;mso-position-horizontal-relative:text;mso-position-vertical:absolute;mso-position-vertical-relative:text;v-text-anchor:top" o:gfxdata="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" filled="f" stroked="f" strokeweight=".5pt">
+              <v:shape id="Text Box 11" o:spid="_x0000_s1026" type="#_x0000_t202" style="position:absolute;margin-left:-205.35pt;margin-top:.1pt;width:149.75pt;height:410.65pt;z-index:251659264;visibility:visible;mso-wrap-style:square;mso-height-percent:0;mso-wrap-distance-left:9pt;mso-wrap-distance-top:0;mso-wrap-distance-right:9pt;mso-wrap-distance-bottom:0;mso-position-horizontal:absolute;mso-position-horizontal-relative:text;mso-position-vertical:absolute;mso-position-vertical-relative:text;mso-height-percent:0;mso-height-relative:margin;v-text-anchor:top" o:gfxdata="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" filled="f" stroked="f" strokeweight=".5pt">
                 <v:textbox inset="0,0,0,0">
                   <w:txbxContent>
                     <w:sdt>
@@ -220,8 +255,13 @@
                             <w:pStyle w:val="Name"/>
                           </w:pPr>
                           <w:r>
-                            <w:t>Evan Vander Hoeven</w:t>
+                            <w:t xml:space="preserve">Evan Vander </w:t>
                           </w:r>
+                          <w:proofErr w:type="spellStart"/>
+                          <w:r>
+                            <w:t>Hoeven</w:t>
+                          </w:r>
+                          <w:proofErr w:type="spellEnd"/>
                         </w:p>
                       </w:sdtContent>
                     </w:sdt>
@@ -243,7 +283,10 @@
                         <w:t>C++</w:t>
                       </w:r>
                       <w:r>
-                        <w:t xml:space="preserve">, </w:t>
+                        <w:t>,</w:t>
+                      </w:r>
+                      <w:r>
+                        <w:t xml:space="preserve"> C#, </w:t>
                       </w:r>
                       <w:r>
                         <w:t xml:space="preserve">Python, </w:t>
@@ -255,7 +298,61 @@
                         <w:t xml:space="preserve"> JavaScript,</w:t>
                       </w:r>
                       <w:r>
-                        <w:t xml:space="preserve"> TypeScript, Node.js frameworks</w:t>
+                        <w:t xml:space="preserve"> TypeScript, </w:t>
+                      </w:r>
+                      <w:r>
+                        <w:t>PHP, SQL</w:t>
+                      </w:r>
+                    </w:p>
+                    <w:p>
+                      <w:pPr>
+                        <w:pStyle w:val="KeyPoint"/>
+                        <w:numPr>
+                          <w:ilvl w:val="0"/>
+                          <w:numId w:val="10"/>
+                        </w:numPr>
+                      </w:pPr>
+                      <w:r>
+                        <w:t>Full-</w:t>
+                      </w:r>
+                      <w:r>
+                        <w:t>s</w:t>
+                      </w:r>
+                      <w:r>
+                        <w:t xml:space="preserve">tack </w:t>
+                      </w:r>
+                      <w:r>
+                        <w:t>Webserver development</w:t>
+                      </w:r>
+                    </w:p>
+                    <w:p>
+                      <w:pPr>
+                        <w:pStyle w:val="KeyPoint"/>
+                        <w:numPr>
+                          <w:ilvl w:val="0"/>
+                          <w:numId w:val="10"/>
+                        </w:numPr>
+                      </w:pPr>
+                      <w:r>
+                        <w:t xml:space="preserve">iOS and Android </w:t>
+                      </w:r>
+                      <w:r>
+                        <w:t>M</w:t>
+                      </w:r>
+                      <w:r>
+                        <w:t xml:space="preserve">obile </w:t>
+                      </w:r>
+                      <w:r>
+                        <w:t>A</w:t>
+                      </w:r>
+                      <w:r>
+                        <w:t xml:space="preserve">pps </w:t>
+                      </w:r>
+                      <w:r>
+                        <w:t>D</w:t>
+                      </w:r>
+                      <w:r>
+                        <w:t>evelopment</w:t>
                       </w:r>
                     </w:p>
                     <w:p>
@@ -270,55 +367,25 @@
                         <w:t>E</w:t>
                       </w:r>
                       <w:r>
-                        <w:t>xperience with</w:t>
+                        <w:t xml:space="preserve">xperience </w:t>
                       </w:r>
                       <w:r>
-                        <w:t xml:space="preserve"> </w:t>
+                        <w:t>with Linux</w:t>
                       </w:r>
                       <w:r>
-                        <w:t xml:space="preserve">PHP, </w:t>
+                        <w:t>/Unix, Machine Virtualization</w:t>
                       </w:r>
                       <w:r>
-                        <w:t xml:space="preserve">SQL, </w:t>
+                        <w:t xml:space="preserve">, </w:t>
                       </w:r>
                       <w:r>
-                        <w:t xml:space="preserve">Linux/Unix, </w:t>
+                        <w:t>C</w:t>
                       </w:r>
                       <w:r>
-                        <w:t>Android</w:t>
+                        <w:t>ontainerization</w:t>
                       </w:r>
                       <w:r>
-                        <w:t xml:space="preserve"> Studio, IntelliJ,</w:t>
-                      </w:r>
-                      <w:r>
-                        <w:t xml:space="preserve"> XCode,</w:t>
-                      </w:r>
-                      <w:r>
-                        <w:t xml:space="preserve"> </w:t>
-                      </w:r>
-                      <w:r>
-                        <w:t>Machine Virtualization</w:t>
-                      </w:r>
-                      <w:r>
-                        <w:t>, Networking tools</w:t>
-                      </w:r>
-                    </w:p>
-                    <w:p>
-                      <w:pPr>
-                        <w:pStyle w:val="KeyPoint"/>
-                        <w:numPr>
-                          <w:ilvl w:val="0"/>
-                          <w:numId w:val="10"/>
-                        </w:numPr>
-                      </w:pPr>
-                      <w:r>
-                        <w:t>Seeking</w:t>
-                      </w:r>
-                      <w:r>
-                        <w:t xml:space="preserve"> Software </w:t>
-                      </w:r>
-                      <w:r>
-                        <w:t>Development / Engineering positions starting January 2021</w:t>
+                        <w:t>, Cloud Solutions</w:t>
                       </w:r>
                     </w:p>
                   </w:txbxContent>
@@ -422,10 +489,13 @@
                 <w:spacing w:line="276" w:lineRule="auto"/>
               </w:pPr>
               <w:r>
-                <w:t>Expected graduation</w:t>
-              </w:r>
-              <w:r>
-                <w:t>: December 2020</w:t>
+                <w:t xml:space="preserve">Final </w:t>
+              </w:r>
+              <w:r>
+                <w:t>GPA: 3.</w:t>
+              </w:r>
+              <w:r>
+                <w:t>825</w:t>
               </w:r>
             </w:p>
             <w:p>
@@ -434,13 +504,7 @@
                 <w:spacing w:line="276" w:lineRule="auto"/>
               </w:pPr>
               <w:r>
-                <w:t>GPA: 3.</w:t>
-              </w:r>
-              <w:r>
-                <w:t>7</w:t>
-              </w:r>
-              <w:r>
-                <w:t>84</w:t>
+                <w:t>Graduated Magna Cum Laude</w:t>
               </w:r>
             </w:p>
             <w:p>
@@ -449,64 +513,7 @@
                 <w:spacing w:line="276" w:lineRule="auto"/>
               </w:pPr>
               <w:r>
-                <w:t>Member</w:t>
-              </w:r>
-              <w:r>
-                <w:t xml:space="preserve"> </w:t>
-              </w:r>
-              <w:r>
-                <w:t>of</w:t>
-              </w:r>
-              <w:r>
-                <w:t xml:space="preserve"> the Honors College Program</w:t>
-              </w:r>
-            </w:p>
-            <w:p>
-              <w:pPr>
-                <w:pStyle w:val="ListBullet"/>
-                <w:spacing w:line="276" w:lineRule="auto"/>
-              </w:pPr>
-              <w:r>
-                <w:t>President of the</w:t>
-              </w:r>
-              <w:r>
-                <w:t xml:space="preserve"> </w:t>
-              </w:r>
-              <w:r>
-                <w:t>Information</w:t>
-              </w:r>
-              <w:r>
-                <w:t xml:space="preserve"> Security Professionals</w:t>
-              </w:r>
-              <w:r>
-                <w:t xml:space="preserve"> </w:t>
-              </w:r>
-              <w:r>
-                <w:t>club (ISP)</w:t>
-              </w:r>
-            </w:p>
-            <w:p>
-              <w:pPr>
-                <w:pStyle w:val="ListBullet"/>
-                <w:spacing w:line="276" w:lineRule="auto"/>
-              </w:pPr>
-              <w:r>
-                <w:t xml:space="preserve">Employed as a </w:t>
-              </w:r>
-              <w:r>
-                <w:t>Supplemental</w:t>
-              </w:r>
-              <w:r>
-                <w:t xml:space="preserve"> Instructor (SI) for the </w:t>
-              </w:r>
-              <w:r>
-                <w:t>Mathematics, Statistics and Computer Science Department</w:t>
-              </w:r>
-              <w:r>
-                <w:t xml:space="preserve"> from Fall 2018 to Spring 2020</w:t>
-              </w:r>
-              <w:r>
-                <w:t>.</w:t>
+                <w:t>Honors College Graduate</w:t>
               </w:r>
             </w:p>
             <w:p>
@@ -515,13 +522,7 @@
                 <w:spacing w:after="0" w:line="276" w:lineRule="auto"/>
               </w:pPr>
               <w:r>
-                <w:t xml:space="preserve">Courses covered topics including but not limited to Software Engineering, Cybersecurity and Cybertechnology Ethics, Web and Internet technologies, Mobile and IoT development, Machine Learning, Advanced Computer Science </w:t>
-              </w:r>
-              <w:r>
-                <w:t>T</w:t>
-              </w:r>
-              <w:r>
-                <w:t>heory, Computer Graphics and User Experience Design, etc.</w:t>
+                <w:t>Former President of the Information Security Professionals club (ISP)</w:t>
               </w:r>
             </w:p>
           </w:sdtContent>
@@ -587,14 +588,7 @@
                   <w:sz w:val="20"/>
                   <w:szCs w:val="22"/>
                 </w:rPr>
-                <w:t>Summer 2020</w:t>
-              </w:r>
-              <w:r>
-                <w:rPr>
-                  <w:sz w:val="20"/>
-                  <w:szCs w:val="22"/>
-                </w:rPr>
-                <w:t>, Extended through December 2020</w:t>
+                <w:t>January 2021 - Current</w:t>
               </w:r>
             </w:p>
             <w:p>
@@ -606,7 +600,6 @@
                   <w:szCs w:val="28"/>
                 </w:rPr>
               </w:pPr>
-              <w:proofErr w:type="spellStart"/>
               <w:r>
                 <w:rPr>
                   <w:sz w:val="24"/>
@@ -614,7 +607,6 @@
                 </w:rPr>
                 <w:t>Jamf</w:t>
               </w:r>
-              <w:proofErr w:type="spellEnd"/>
               <w:r>
                 <w:rPr>
                   <w:sz w:val="24"/>
@@ -626,10 +618,10 @@
             <w:p>
               <w:pPr>
                 <w:pStyle w:val="Description"/>
-                <w:spacing w:before="0" w:after="240" w:line="276" w:lineRule="auto"/>
+                <w:spacing w:before="0" w:line="276" w:lineRule="auto"/>
               </w:pPr>
               <w:r>
-                <w:t>Software Engineering Intern</w:t>
+                <w:t>Associate Software Engineer</w:t>
               </w:r>
             </w:p>
             <w:p>
@@ -638,7 +630,13 @@
                 <w:spacing w:after="0" w:line="276" w:lineRule="auto"/>
               </w:pPr>
               <w:r>
-                <w:t>Developed AWS Cloud based microservice in TypeScript</w:t>
+                <w:t>Developed Apple Mobile Device Management (MDM) solutions</w:t>
+              </w:r>
+              <w:r>
+                <w:t xml:space="preserve"> for </w:t>
+              </w:r>
+              <w:r>
+                <w:t>education.</w:t>
               </w:r>
             </w:p>
             <w:p>
@@ -647,15 +645,10 @@
                 <w:spacing w:after="0" w:line="276" w:lineRule="auto"/>
               </w:pPr>
               <w:r>
-                <w:t xml:space="preserve">Maintained and expanded </w:t>
-              </w:r>
-              <w:proofErr w:type="spellStart"/>
-              <w:r>
-                <w:t>Jamf</w:t>
-              </w:r>
-              <w:proofErr w:type="spellEnd"/>
-              <w:r>
-                <w:t xml:space="preserve"> server products written in Java.</w:t>
+                <w:t xml:space="preserve">Implemented software solutions in a variety of different languages and </w:t>
+              </w:r>
+              <w:r>
+                <w:t>cloud-based applications.</w:t>
               </w:r>
             </w:p>
             <w:p>
@@ -664,31 +657,27 @@
                 <w:spacing w:after="0" w:line="276" w:lineRule="auto"/>
               </w:pPr>
               <w:r>
-                <w:t>Rewrote the System Testing Framework in the integration pipeline for regular live testing of the microservice.</w:t>
+                <w:t>Collaborated with teams from across the globe to deliver a product with international</w:t>
+              </w:r>
+              <w:r>
+                <w:t xml:space="preserve"> customers.</w:t>
               </w:r>
             </w:p>
             <w:p>
               <w:pPr>
                 <w:pStyle w:val="ListBullet"/>
+                <w:numPr>
+                  <w:ilvl w:val="0"/>
+                  <w:numId w:val="0"/>
+                </w:numPr>
                 <w:spacing w:after="0" w:line="276" w:lineRule="auto"/>
+                <w:ind w:left="216" w:hanging="216"/>
               </w:pPr>
-              <w:r>
-                <w:t>Gained experience with cloud infrastructures and NoSQL database technologies.</w:t>
-              </w:r>
-            </w:p>
-            <w:p>
-              <w:pPr>
-                <w:pStyle w:val="ListBullet"/>
-                <w:spacing w:after="0" w:line="276" w:lineRule="auto"/>
-              </w:pPr>
-              <w:r>
-                <w:t>Internship was entirely remote while still contributing to the company.</w:t>
-              </w:r>
             </w:p>
             <w:p>
               <w:pPr>
                 <w:pStyle w:val="ResumeDate"/>
-                <w:spacing w:before="240" w:line="276" w:lineRule="auto"/>
+                <w:spacing w:line="276" w:lineRule="auto"/>
                 <w:rPr>
                   <w:sz w:val="20"/>
                   <w:szCs w:val="22"/>
@@ -699,7 +688,14 @@
                   <w:sz w:val="20"/>
                   <w:szCs w:val="22"/>
                 </w:rPr>
-                <w:t>Summer 2019</w:t>
+                <w:t>Summer 2020</w:t>
+              </w:r>
+              <w:r>
+                <w:rPr>
+                  <w:sz w:val="20"/>
+                  <w:szCs w:val="22"/>
+                </w:rPr>
+                <w:t>, Extended through December 2020</w:t>
               </w:r>
             </w:p>
             <w:p>
@@ -716,39 +712,74 @@
                   <w:sz w:val="24"/>
                   <w:szCs w:val="28"/>
                 </w:rPr>
-                <w:t>Menards</w:t>
+                <w:t>Jamf</w:t>
               </w:r>
               <w:r>
                 <w:rPr>
                   <w:sz w:val="24"/>
                   <w:szCs w:val="28"/>
                 </w:rPr>
-                <w:t xml:space="preserve"> Corporation</w:t>
+                <w:t xml:space="preserve"> Software</w:t>
               </w:r>
             </w:p>
             <w:p>
               <w:pPr>
                 <w:pStyle w:val="Description"/>
-                <w:spacing w:before="0" w:after="240" w:line="276" w:lineRule="auto"/>
+                <w:spacing w:before="0" w:line="276" w:lineRule="auto"/>
+              </w:pPr>
+              <w:r>
+                <w:t>Software Engineering Intern</w:t>
+              </w:r>
+            </w:p>
+            <w:p>
+              <w:pPr>
+                <w:pStyle w:val="ListBullet"/>
+                <w:spacing w:after="0" w:line="276" w:lineRule="auto"/>
+              </w:pPr>
+              <w:r>
+                <w:t>Developed AWS Cloud based microservice</w:t>
+              </w:r>
+              <w:r>
+                <w:t>s</w:t>
+              </w:r>
+              <w:r>
+                <w:t xml:space="preserve"> in TypeScript</w:t>
+              </w:r>
+              <w:r>
+                <w:t>.</w:t>
+              </w:r>
+            </w:p>
+            <w:p>
+              <w:pPr>
+                <w:pStyle w:val="ListBullet"/>
+                <w:spacing w:after="0" w:line="276" w:lineRule="auto"/>
+              </w:pPr>
+              <w:r>
+                <w:t>Rewrote the System Testing Framework in the integration pipeline for regular live testing of the microservice.</w:t>
+              </w:r>
+            </w:p>
+            <w:p>
+              <w:pPr>
+                <w:pStyle w:val="ListBullet"/>
+                <w:spacing w:after="0" w:line="276" w:lineRule="auto"/>
               </w:pPr>
               <w:r>
                 <w:rPr>
                   <w:caps/>
                   <w:noProof/>
-                  <w:sz w:val="20"/>
                 </w:rPr>
                 <mc:AlternateContent>
                   <mc:Choice Requires="wps">
                     <w:drawing>
-                      <wp:anchor distT="0" distB="0" distL="114300" distR="114300" simplePos="0" relativeHeight="251660288" behindDoc="0" locked="0" layoutInCell="1" allowOverlap="1" wp14:anchorId="47ABC2DF" wp14:editId="2097F151">
+                      <wp:anchor distT="0" distB="0" distL="114300" distR="114300" simplePos="0" relativeHeight="251660288" behindDoc="0" locked="0" layoutInCell="1" allowOverlap="1" wp14:anchorId="47ABC2DF" wp14:editId="15E2EF7F">
                         <wp:simplePos x="0" y="0"/>
                         <wp:positionH relativeFrom="column">
-                          <wp:posOffset>-2465070</wp:posOffset>
+                          <wp:posOffset>-2461895</wp:posOffset>
                         </wp:positionH>
-                        <wp:positionV relativeFrom="page">
-                          <wp:posOffset>6559550</wp:posOffset>
+                        <wp:positionV relativeFrom="margin">
+                          <wp:posOffset>5341620</wp:posOffset>
                         </wp:positionV>
-                        <wp:extent cx="1981200" cy="2805430"/>
+                        <wp:extent cx="1981200" cy="3796030"/>
                         <wp:effectExtent l="0" t="0" r="0" b="0"/>
                         <wp:wrapSquare wrapText="bothSides"/>
                         <wp:docPr id="3" name="Text Box 2"/>
@@ -764,7 +795,7 @@
                               <wps:spPr bwMode="auto">
                                 <a:xfrm>
                                   <a:off x="0" y="0"/>
-                                  <a:ext cx="1981200" cy="2805430"/>
+                                  <a:ext cx="1981200" cy="3796030"/>
                                 </a:xfrm>
                                 <a:prstGeom prst="rect">
                                   <a:avLst/>
@@ -786,24 +817,75 @@
                                       <w:spacing w:after="0"/>
                                     </w:pPr>
                                     <w:r>
-                                      <w:t>Visit</w:t>
-                                    </w:r>
-                                    <w:r>
-                                      <w:t xml:space="preserve"> my programming portfolio at:</w:t>
+                                      <w:t>Visit my programming portfolio at:</w:t>
                                     </w:r>
                                   </w:p>
                                   <w:p>
                                     <w:pPr>
                                       <w:spacing w:after="0"/>
-                                      <w:rPr>
-                                        <w:u w:val="single"/>
-                                      </w:rPr>
                                     </w:pPr>
                                     <w:r>
                                       <w:rPr>
                                         <w:u w:val="single"/>
                                       </w:rPr>
                                       <w:t>madministrator.github.io</w:t>
+                                    </w:r>
+                                    <w:r>
+                                      <w:t xml:space="preserve"> or scan the QR code </w:t>
+                                    </w:r>
+                                    <w:r>
+                                      <w:t>below:</w:t>
+                                    </w:r>
+                                  </w:p>
+                                  <w:p>
+                                    <w:pPr>
+                                      <w:spacing w:after="0"/>
+                                    </w:pPr>
+                                    <w:r>
+                                      <w:rPr>
+                                        <w:noProof/>
+                                      </w:rPr>
+                                      <w:drawing>
+                                        <wp:inline distT="0" distB="0" distL="0" distR="0" wp14:anchorId="3B7614E7" wp14:editId="7400B7D0">
+                                          <wp:extent cx="1331163" cy="1331163"/>
+                                          <wp:effectExtent l="0" t="0" r="2540" b="2540"/>
+                                          <wp:docPr id="6" name="Picture 6" descr="Qr code&#10;&#10;Description automatically generated"/>
+                                          <wp:cNvGraphicFramePr>
+                                            <a:graphicFrameLocks xmlns:a="http://schemas.openxmlformats.org/drawingml/2006/main" noChangeAspect="1"/>
+                                          </wp:cNvGraphicFramePr>
+                                          <a:graphic xmlns:a="http://schemas.openxmlformats.org/drawingml/2006/main">
+                                            <a:graphicData uri="http://schemas.openxmlformats.org/drawingml/2006/picture">
+                                              <pic:pic xmlns:pic="http://schemas.openxmlformats.org/drawingml/2006/picture">
+                                                <pic:nvPicPr>
+                                                  <pic:cNvPr id="6" name="Picture 6" descr="Qr code&#10;&#10;Description automatically generated"/>
+                                                  <pic:cNvPicPr/>
+                                                </pic:nvPicPr>
+                                                <pic:blipFill>
+                                                  <a:blip r:embed="rId10">
+                                                    <a:extLst>
+                                                      <a:ext uri="{28A0092B-C50C-407E-A947-70E740481C1C}">
+                                                        <a14:useLocalDpi xmlns:a14="http://schemas.microsoft.com/office/drawing/2010/main" val="0"/>
+                                                      </a:ext>
+                                                    </a:extLst>
+                                                  </a:blip>
+                                                  <a:stretch>
+                                                    <a:fillRect/>
+                                                  </a:stretch>
+                                                </pic:blipFill>
+                                                <pic:spPr>
+                                                  <a:xfrm>
+                                                    <a:off x="0" y="0"/>
+                                                    <a:ext cx="1371732" cy="1371732"/>
+                                                  </a:xfrm>
+                                                  <a:prstGeom prst="rect">
+                                                    <a:avLst/>
+                                                  </a:prstGeom>
+                                                </pic:spPr>
+                                              </pic:pic>
+                                            </a:graphicData>
+                                          </a:graphic>
+                                        </wp:inline>
+                                      </w:drawing>
                                     </w:r>
                                   </w:p>
                                   <w:p>
@@ -816,16 +898,7 @@
                                       <w:spacing w:after="0"/>
                                     </w:pPr>
                                     <w:r>
-                                      <w:t>Visit</w:t>
-                                    </w:r>
-                                    <w:r>
-                                      <w:t xml:space="preserve"> my LinkedIn profile </w:t>
-                                    </w:r>
-                                    <w:r>
-                                      <w:t>at</w:t>
-                                    </w:r>
-                                    <w:r>
-                                      <w:t>:</w:t>
+                                      <w:t>Visit my LinkedIn profile at:</w:t>
                                     </w:r>
                                   </w:p>
                                   <w:p>
@@ -838,7 +911,7 @@
                                         <w:shd w:val="clear" w:color="auto" w:fill="FFFFFF"/>
                                       </w:rPr>
                                     </w:pPr>
-                                    <w:hyperlink r:id="rId10" w:history="1">
+                                    <w:hyperlink r:id="rId11" w:history="1">
                                       <w:r>
                                         <w:rPr>
                                           <w:rStyle w:val="Hyperlink"/>
@@ -866,21 +939,8 @@
                                       <w:spacing w:after="0"/>
                                     </w:pPr>
                                     <w:r>
-                                      <w:t xml:space="preserve">16369 Jamison Path, </w:t>
+                                      <w:t>Bloomington, MN, United States</w:t>
                                     </w:r>
-                                  </w:p>
-                                  <w:p>
-                                    <w:pPr>
-                                      <w:spacing w:after="0"/>
-                                    </w:pPr>
-                                    <w:r>
-                                      <w:t>Lakeville MN 55044</w:t>
-                                    </w:r>
-                                  </w:p>
-                                  <w:p>
-                                    <w:pPr>
-                                      <w:spacing w:after="0"/>
-                                    </w:pPr>
                                   </w:p>
                                   <w:p>
                                     <w:pPr>
@@ -895,7 +955,22 @@
                                       <w:spacing w:after="0"/>
                                     </w:pPr>
                                     <w:r>
-                                      <w:t>vhevan@aol.com</w:t>
+                                      <w:t>v</w:t>
+                                    </w:r>
+                                    <w:r>
+                                      <w:t>hevan</w:t>
+                                    </w:r>
+                                    <w:r>
+                                      <w:t>.927</w:t>
+                                    </w:r>
+                                    <w:r>
+                                      <w:t>@</w:t>
+                                    </w:r>
+                                    <w:r>
+                                      <w:t>gmail</w:t>
+                                    </w:r>
+                                    <w:r>
+                                      <w:t>.com</w:t>
                                     </w:r>
                                   </w:p>
                                 </w:txbxContent>
@@ -906,12 +981,15 @@
                             </wps:wsp>
                           </a:graphicData>
                         </a:graphic>
+                        <wp14:sizeRelV relativeFrom="margin">
+                          <wp14:pctHeight>0</wp14:pctHeight>
+                        </wp14:sizeRelV>
                       </wp:anchor>
                     </w:drawing>
                   </mc:Choice>
                   <mc:Fallback>
                     <w:pict>
-                      <v:shape w14:anchorId="47ABC2DF" id="Text Box 2" o:spid="_x0000_s1027" type="#_x0000_t202" style="position:absolute;margin-left:-194.1pt;margin-top:516.5pt;width:156pt;height:220.9pt;z-index:251660288;visibility:visible;mso-wrap-style:square;mso-wrap-distance-left:9pt;mso-wrap-distance-top:0;mso-wrap-distance-right:9pt;mso-wrap-distance-bottom:0;mso-position-horizontal:absolute;mso-position-horizontal-relative:text;mso-position-vertical:absolute;mso-position-vertical-relative:page;v-text-anchor:top" o:gfxdata="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" stroked="f">
+                      <v:shape w14:anchorId="47ABC2DF" id="Text Box 2" o:spid="_x0000_s1027" type="#_x0000_t202" style="position:absolute;left:0;text-align:left;margin-left:-193.85pt;margin-top:420.6pt;width:156pt;height:298.9pt;z-index:251660288;visibility:visible;mso-wrap-style:square;mso-height-percent:0;mso-wrap-distance-left:9pt;mso-wrap-distance-top:0;mso-wrap-distance-right:9pt;mso-wrap-distance-bottom:0;mso-position-horizontal:absolute;mso-position-horizontal-relative:text;mso-position-vertical:absolute;mso-position-vertical-relative:margin;mso-height-percent:0;mso-height-relative:margin;v-text-anchor:top" o:gfxdata="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" stroked="f">
                         <v:textbox>
                           <w:txbxContent>
                             <w:p>
@@ -919,24 +997,75 @@
                                 <w:spacing w:after="0"/>
                               </w:pPr>
                               <w:r>
-                                <w:t>Visit</w:t>
-                              </w:r>
-                              <w:r>
-                                <w:t xml:space="preserve"> my programming portfolio at:</w:t>
+                                <w:t>Visit my programming portfolio at:</w:t>
                               </w:r>
                             </w:p>
                             <w:p>
                               <w:pPr>
                                 <w:spacing w:after="0"/>
-                                <w:rPr>
-                                  <w:u w:val="single"/>
-                                </w:rPr>
                               </w:pPr>
                               <w:r>
                                 <w:rPr>
                                   <w:u w:val="single"/>
                                 </w:rPr>
                                 <w:t>madministrator.github.io</w:t>
+                              </w:r>
+                              <w:r>
+                                <w:t xml:space="preserve"> or scan the QR code </w:t>
+                              </w:r>
+                              <w:r>
+                                <w:t>below:</w:t>
+                              </w:r>
+                            </w:p>
+                            <w:p>
+                              <w:pPr>
+                                <w:spacing w:after="0"/>
+                              </w:pPr>
+                              <w:r>
+                                <w:rPr>
+                                  <w:noProof/>
+                                </w:rPr>
+                                <w:drawing>
+                                  <wp:inline distT="0" distB="0" distL="0" distR="0" wp14:anchorId="3B7614E7" wp14:editId="7400B7D0">
+                                    <wp:extent cx="1331163" cy="1331163"/>
+                                    <wp:effectExtent l="0" t="0" r="2540" b="2540"/>
+                                    <wp:docPr id="6" name="Picture 6" descr="Qr code&#10;&#10;Description automatically generated"/>
+                                    <wp:cNvGraphicFramePr>
+                                      <a:graphicFrameLocks xmlns:a="http://schemas.openxmlformats.org/drawingml/2006/main" noChangeAspect="1"/>
+                                    </wp:cNvGraphicFramePr>
+                                    <a:graphic xmlns:a="http://schemas.openxmlformats.org/drawingml/2006/main">
+                                      <a:graphicData uri="http://schemas.openxmlformats.org/drawingml/2006/picture">
+                                        <pic:pic xmlns:pic="http://schemas.openxmlformats.org/drawingml/2006/picture">
+                                          <pic:nvPicPr>
+                                            <pic:cNvPr id="6" name="Picture 6" descr="Qr code&#10;&#10;Description automatically generated"/>
+                                            <pic:cNvPicPr/>
+                                          </pic:nvPicPr>
+                                          <pic:blipFill>
+                                            <a:blip r:embed="rId10">
+                                              <a:extLst>
+                                                <a:ext uri="{28A0092B-C50C-407E-A947-70E740481C1C}">
+                                                  <a14:useLocalDpi xmlns:a14="http://schemas.microsoft.com/office/drawing/2010/main" val="0"/>
+                                                </a:ext>
+                                              </a:extLst>
+                                            </a:blip>
+                                            <a:stretch>
+                                              <a:fillRect/>
+                                            </a:stretch>
+                                          </pic:blipFill>
+                                          <pic:spPr>
+                                            <a:xfrm>
+                                              <a:off x="0" y="0"/>
+                                              <a:ext cx="1371732" cy="1371732"/>
+                                            </a:xfrm>
+                                            <a:prstGeom prst="rect">
+                                              <a:avLst/>
+                                            </a:prstGeom>
+                                          </pic:spPr>
+                                        </pic:pic>
+                                      </a:graphicData>
+                                    </a:graphic>
+                                  </wp:inline>
+                                </w:drawing>
                               </w:r>
                             </w:p>
                             <w:p>
@@ -949,16 +1078,7 @@
                                 <w:spacing w:after="0"/>
                               </w:pPr>
                               <w:r>
-                                <w:t>Visit</w:t>
-                              </w:r>
-                              <w:r>
-                                <w:t xml:space="preserve"> my LinkedIn profile </w:t>
-                              </w:r>
-                              <w:r>
-                                <w:t>at</w:t>
-                              </w:r>
-                              <w:r>
-                                <w:t>:</w:t>
+                                <w:t>Visit my LinkedIn profile at:</w:t>
                               </w:r>
                             </w:p>
                             <w:p>
@@ -971,7 +1091,7 @@
                                   <w:shd w:val="clear" w:color="auto" w:fill="FFFFFF"/>
                                 </w:rPr>
                               </w:pPr>
-                              <w:hyperlink r:id="rId11" w:history="1">
+                              <w:hyperlink r:id="rId12" w:history="1">
                                 <w:r>
                                   <w:rPr>
                                     <w:rStyle w:val="Hyperlink"/>
@@ -999,21 +1119,8 @@
                                 <w:spacing w:after="0"/>
                               </w:pPr>
                               <w:r>
-                                <w:t xml:space="preserve">16369 Jamison Path, </w:t>
+                                <w:t>Bloomington, MN, United States</w:t>
                               </w:r>
-                            </w:p>
-                            <w:p>
-                              <w:pPr>
-                                <w:spacing w:after="0"/>
-                              </w:pPr>
-                              <w:r>
-                                <w:t>Lakeville MN 55044</w:t>
-                              </w:r>
-                            </w:p>
-                            <w:p>
-                              <w:pPr>
-                                <w:spacing w:after="0"/>
-                              </w:pPr>
                             </w:p>
                             <w:p>
                               <w:pPr>
@@ -1028,25 +1135,34 @@
                                 <w:spacing w:after="0"/>
                               </w:pPr>
                               <w:r>
-                                <w:t>vhevan@aol.com</w:t>
+                                <w:t>v</w:t>
+                              </w:r>
+                              <w:r>
+                                <w:t>hevan</w:t>
+                              </w:r>
+                              <w:r>
+                                <w:t>.927</w:t>
+                              </w:r>
+                              <w:r>
+                                <w:t>@</w:t>
+                              </w:r>
+                              <w:r>
+                                <w:t>gmail</w:t>
+                              </w:r>
+                              <w:r>
+                                <w:t>.com</w:t>
                               </w:r>
                             </w:p>
                           </w:txbxContent>
                         </v:textbox>
-                        <w10:wrap type="square" anchory="page"/>
+                        <w10:wrap type="square" anchory="margin"/>
                       </v:shape>
                     </w:pict>
                   </mc:Fallback>
                 </mc:AlternateContent>
               </w:r>
               <w:r>
-                <w:t>Java Developer</w:t>
-              </w:r>
-              <w:r>
-                <w:t xml:space="preserve"> Intern</w:t>
-              </w:r>
-              <w:r>
-                <w:t xml:space="preserve"> for the Information Systems Point of Sale Register Team</w:t>
+                <w:t>Gained experience with cloud infrastructures and NoSQL database technologies.</w:t>
               </w:r>
             </w:p>
             <w:p>
@@ -1055,8 +1171,90 @@
                 <w:spacing w:after="0" w:line="276" w:lineRule="auto"/>
               </w:pPr>
               <w:r>
-                <w:t>Developed and Maintained applications for Menards, primarily using Java</w:t>
-              </w:r>
+                <w:t>Internship was entirely remote while still contributing to the company.</w:t>
+              </w:r>
+            </w:p>
+            <w:p>
+              <w:pPr>
+                <w:pStyle w:val="ListBullet"/>
+                <w:spacing w:after="0" w:line="276" w:lineRule="auto"/>
+              </w:pPr>
+              <w:r>
+                <w:t>Internship ended with full time employment at Jamf, see above</w:t>
+              </w:r>
+              <w:r>
+                <w:t>.</w:t>
+              </w:r>
+            </w:p>
+            <w:p>
+              <w:pPr>
+                <w:pStyle w:val="ResumeDate"/>
+                <w:spacing w:before="240" w:line="276" w:lineRule="auto"/>
+                <w:rPr>
+                  <w:sz w:val="20"/>
+                  <w:szCs w:val="22"/>
+                </w:rPr>
+              </w:pPr>
+              <w:r>
+                <w:rPr>
+                  <w:sz w:val="20"/>
+                  <w:szCs w:val="22"/>
+                </w:rPr>
+                <w:t>Summer 2019</w:t>
+              </w:r>
+            </w:p>
+            <w:p>
+              <w:pPr>
+                <w:pStyle w:val="Subsection"/>
+                <w:spacing w:line="276" w:lineRule="auto"/>
+                <w:rPr>
+                  <w:sz w:val="24"/>
+                  <w:szCs w:val="28"/>
+                </w:rPr>
+              </w:pPr>
+              <w:r>
+                <w:rPr>
+                  <w:sz w:val="24"/>
+                  <w:szCs w:val="28"/>
+                </w:rPr>
+                <w:t>Menards</w:t>
+              </w:r>
+              <w:r>
+                <w:rPr>
+                  <w:sz w:val="24"/>
+                  <w:szCs w:val="28"/>
+                </w:rPr>
+                <w:t xml:space="preserve"> Corporation</w:t>
+              </w:r>
+            </w:p>
+            <w:p>
+              <w:pPr>
+                <w:pStyle w:val="Description"/>
+                <w:spacing w:before="0" w:line="276" w:lineRule="auto"/>
+              </w:pPr>
+              <w:r>
+                <w:t>Java Developer</w:t>
+              </w:r>
+              <w:r>
+                <w:t xml:space="preserve"> Intern</w:t>
+              </w:r>
+              <w:r>
+                <w:t xml:space="preserve"> for the Information Systems Point of Sale Register Team</w:t>
+              </w:r>
+            </w:p>
+            <w:p>
+              <w:pPr>
+                <w:pStyle w:val="ListBullet"/>
+                <w:spacing w:after="0" w:line="276" w:lineRule="auto"/>
+              </w:pPr>
+              <w:r>
+                <w:t xml:space="preserve">Developed and Maintained applications for Menards, primarily using </w:t>
+              </w:r>
+              <w:proofErr w:type="gramStart"/>
+              <w:r>
+                <w:t>Java</w:t>
+              </w:r>
+              <w:proofErr w:type="gramEnd"/>
             </w:p>
             <w:p>
               <w:pPr>
@@ -1153,9 +1351,9 @@
       </w:sdtContent>
     </w:sdt>
     <w:sectPr>
-      <w:headerReference w:type="default" r:id="rId12"/>
-      <w:footerReference w:type="default" r:id="rId13"/>
-      <w:headerReference w:type="first" r:id="rId14"/>
+      <w:headerReference w:type="default" r:id="rId13"/>
+      <w:footerReference w:type="default" r:id="rId14"/>
+      <w:headerReference w:type="first" r:id="rId15"/>
       <w:pgSz w:w="12240" w:h="15840"/>
       <w:pgMar w:top="1080" w:right="720" w:bottom="1080" w:left="4752" w:header="720" w:footer="720" w:gutter="0"/>
       <w:pgNumType w:start="1"/>
@@ -3231,14 +3429,14 @@
     <w:charset w:val="00"/>
     <w:family w:val="roman"/>
     <w:pitch w:val="variable"/>
-    <w:sig w:usb0="E0002EFF" w:usb1="C000785B" w:usb2="00000009" w:usb3="00000000" w:csb0="000001FF" w:csb1="00000000"/>
+    <w:sig w:usb0="E0002AFF" w:usb1="C0007843" w:usb2="00000009" w:usb3="00000000" w:csb0="000001FF" w:csb1="00000000"/>
   </w:font>
   <w:font w:name="Calibri">
     <w:panose1 w:val="020F0502020204030204"/>
     <w:charset w:val="00"/>
     <w:family w:val="swiss"/>
     <w:pitch w:val="variable"/>
-    <w:sig w:usb0="E4002EFF" w:usb1="C000247B" w:usb2="00000009" w:usb3="00000000" w:csb0="000001FF" w:csb1="00000000"/>
+    <w:sig w:usb0="E0002AFF" w:usb1="4000ACFF" w:usb2="00000001" w:usb3="00000000" w:csb0="000001FF" w:csb1="00000000"/>
   </w:font>
   <w:font w:name="Courier New">
     <w:panose1 w:val="02070309020205020404"/>
@@ -3266,7 +3464,7 @@
     <w:charset w:val="00"/>
     <w:family w:val="swiss"/>
     <w:pitch w:val="variable"/>
-    <w:sig w:usb0="E4002EFF" w:usb1="C000247B" w:usb2="00000009" w:usb3="00000000" w:csb0="000001FF" w:csb1="00000000"/>
+    <w:sig w:usb0="E0002AFF" w:usb1="C000247B" w:usb2="00000009" w:usb3="00000000" w:csb0="000001FF" w:csb1="00000000"/>
   </w:font>
 </w:fonts>
 </file>
@@ -3421,6 +3619,8 @@
     <w:rsidRoot w:val="00EB7C24"/>
     <w:rsid w:val="0002186D"/>
     <w:rsid w:val="00024B33"/>
+    <w:rsid w:val="002D5525"/>
+    <w:rsid w:val="006A45A7"/>
     <w:rsid w:val="006F40D9"/>
     <w:rsid w:val="007F61CE"/>
     <w:rsid w:val="00A72407"/>
@@ -3885,30 +4085,22 @@
     <w:semiHidden/>
     <w:unhideWhenUsed/>
   </w:style>
-  <w:style w:type="paragraph" w:customStyle="1" w:styleId="2A7A08D9DB1B47A0BA840B08E9EDC7BB">
-    <w:name w:val="2A7A08D9DB1B47A0BA840B08E9EDC7BB"/>
+  <w:style w:type="paragraph" w:customStyle="1" w:styleId="189E7636D5704C94AB0128775BA71111">
+    <w:name w:val="189E7636D5704C94AB0128775BA71111"/>
+    <w:rsid w:val="006A45A7"/>
   </w:style>
   <w:style w:type="character" w:styleId="PlaceholderText">
     <w:name w:val="Placeholder Text"/>
     <w:basedOn w:val="DefaultParagraphFont"/>
     <w:uiPriority w:val="99"/>
     <w:semiHidden/>
-    <w:rsid w:val="00D7570A"/>
+    <w:rsid w:val="006A45A7"/>
     <w:rPr>
       <w:color w:val="808080"/>
     </w:rPr>
   </w:style>
   <w:style w:type="paragraph" w:customStyle="1" w:styleId="DD7C8DC8315B4C9B8274C86F01E232AA">
     <w:name w:val="DD7C8DC8315B4C9B8274C86F01E232AA"/>
-  </w:style>
-  <w:style w:type="paragraph" w:customStyle="1" w:styleId="B99B281541AB4C8CB34FB57F58FE778A">
-    <w:name w:val="B99B281541AB4C8CB34FB57F58FE778A"/>
-  </w:style>
-  <w:style w:type="paragraph" w:customStyle="1" w:styleId="1C28F5A9F0FF4212BDFE6D1AC902C6C8">
-    <w:name w:val="1C28F5A9F0FF4212BDFE6D1AC902C6C8"/>
-  </w:style>
-  <w:style w:type="paragraph" w:customStyle="1" w:styleId="AD823B450827444FBD2AC21E0B9E6640">
-    <w:name w:val="AD823B450827444FBD2AC21E0B9E6640"/>
   </w:style>
   <w:style w:type="paragraph" w:styleId="ListBullet">
     <w:name w:val="List Bullet"/>
@@ -3929,43 +4121,8 @@
       <w:sz w:val="20"/>
     </w:rPr>
   </w:style>
-  <w:style w:type="paragraph" w:customStyle="1" w:styleId="CFC7BF68EEB549FC9ADB47563ADA743B">
-    <w:name w:val="CFC7BF68EEB549FC9ADB47563ADA743B"/>
-  </w:style>
-  <w:style w:type="paragraph" w:customStyle="1" w:styleId="E267F0AB0AC24575A8C5626B392B6C02">
-    <w:name w:val="E267F0AB0AC24575A8C5626B392B6C02"/>
-  </w:style>
-  <w:style w:type="paragraph" w:customStyle="1" w:styleId="F67485360B3D451BADDCB00A2CBC22E7">
-    <w:name w:val="F67485360B3D451BADDCB00A2CBC22E7"/>
-  </w:style>
-  <w:style w:type="paragraph" w:customStyle="1" w:styleId="EF47FF0506F041898FD38D0097C8D579">
-    <w:name w:val="EF47FF0506F041898FD38D0097C8D579"/>
-  </w:style>
   <w:style w:type="paragraph" w:customStyle="1" w:styleId="487FDA9A028C44099101B5328447DAF2">
     <w:name w:val="487FDA9A028C44099101B5328447DAF2"/>
-  </w:style>
-  <w:style w:type="paragraph" w:customStyle="1" w:styleId="B61926632E8D4BA4939C85D243BCC65A">
-    <w:name w:val="B61926632E8D4BA4939C85D243BCC65A"/>
-  </w:style>
-  <w:style w:type="paragraph" w:customStyle="1" w:styleId="15B9AEE74AFB4B6EBA5E6E0CED89D19C">
-    <w:name w:val="15B9AEE74AFB4B6EBA5E6E0CED89D19C"/>
-    <w:rsid w:val="00EB7C24"/>
-  </w:style>
-  <w:style w:type="paragraph" w:customStyle="1" w:styleId="05EE14858CE644D6966C4BE4BBE7A9B2">
-    <w:name w:val="05EE14858CE644D6966C4BE4BBE7A9B2"/>
-    <w:rsid w:val="00EB7C24"/>
-  </w:style>
-  <w:style w:type="paragraph" w:customStyle="1" w:styleId="CE37C89D311D4A46ACC9ABCE1E082628">
-    <w:name w:val="CE37C89D311D4A46ACC9ABCE1E082628"/>
-    <w:rsid w:val="00024B33"/>
-  </w:style>
-  <w:style w:type="paragraph" w:customStyle="1" w:styleId="2BBDCE2ED2DE4AB7A9AD25E0E7405BA6">
-    <w:name w:val="2BBDCE2ED2DE4AB7A9AD25E0E7405BA6"/>
-    <w:rsid w:val="00024B33"/>
-  </w:style>
-  <w:style w:type="paragraph" w:customStyle="1" w:styleId="239804AE506642D7AD0FE389E798AD45">
-    <w:name w:val="239804AE506642D7AD0FE389E798AD45"/>
-    <w:rsid w:val="00A97F4B"/>
   </w:style>
   <w:style w:type="paragraph" w:customStyle="1" w:styleId="23D20F6DA0594F78A50D9A81F730A070">
     <w:name w:val="23D20F6DA0594F78A50D9A81F730A070"/>
@@ -3974,10 +4131,6 @@
   <w:style w:type="paragraph" w:customStyle="1" w:styleId="1E8BC1052F7D49928E355B75A7A08473">
     <w:name w:val="1E8BC1052F7D49928E355B75A7A08473"/>
     <w:rsid w:val="00A97F4B"/>
-  </w:style>
-  <w:style w:type="paragraph" w:customStyle="1" w:styleId="DD53960BB7C74EE8B22DFBAD325F1C74">
-    <w:name w:val="DD53960BB7C74EE8B22DFBAD325F1C74"/>
-    <w:rsid w:val="00D7570A"/>
   </w:style>
 </w:styles>
 </file>

</xml_diff>